<commit_message>
detect circle in subpixel
</commit_message>
<xml_diff>
--- a/1/paper1.docx
+++ b/1/paper1.docx
@@ -171,10 +171,10 @@
             <v:path o:extrusionok="f" gradientshapeok="t" o:connecttype="rect"/>
             <o:lock v:ext="edit" aspectratio="t"/>
           </v:shapetype>
-          <v:shape id="_x0000_i1092" type="#_x0000_t75" style="width:12pt;height:12.95pt" o:ole="">
+          <v:shape id="_x0000_i1025" type="#_x0000_t75" style="width:12pt;height:12.95pt" o:ole="">
             <v:imagedata r:id="rId8" o:title=""/>
           </v:shape>
-          <o:OLEObject Type="Embed" ProgID="Equation.DSMT4" ShapeID="_x0000_i1092" DrawAspect="Content" ObjectID="_1711387099" r:id="rId9"/>
+          <o:OLEObject Type="Embed" ProgID="Equation.DSMT4" ShapeID="_x0000_i1025" DrawAspect="Content" ObjectID="_1711391271" r:id="rId9"/>
         </w:object>
       </w:r>
       <w:r>
@@ -198,10 +198,10 @@
           <w:position w:val="-10"/>
         </w:rPr>
         <w:object w:dxaOrig="1760" w:dyaOrig="320" w14:anchorId="6D3FD094">
-          <v:shape id="_x0000_i1103" type="#_x0000_t75" style="width:82.55pt;height:14.9pt" o:ole="">
+          <v:shape id="_x0000_i1026" type="#_x0000_t75" style="width:82.55pt;height:14.9pt" o:ole="">
             <v:imagedata r:id="rId10" o:title=""/>
           </v:shape>
-          <o:OLEObject Type="Embed" ProgID="Equation.DSMT4" ShapeID="_x0000_i1103" DrawAspect="Content" ObjectID="_1711387100" r:id="rId11"/>
+          <o:OLEObject Type="Embed" ProgID="Equation.DSMT4" ShapeID="_x0000_i1026" DrawAspect="Content" ObjectID="_1711391272" r:id="rId11"/>
         </w:object>
       </w:r>
       <w:bookmarkEnd w:id="0"/>
@@ -217,10 +217,10 @@
           <w:position w:val="-14"/>
         </w:rPr>
         <w:object w:dxaOrig="2780" w:dyaOrig="400" w14:anchorId="07B37FBF">
-          <v:shape id="_x0000_i1106" type="#_x0000_t75" style="width:122.9pt;height:17.75pt" o:ole="">
+          <v:shape id="_x0000_i1027" type="#_x0000_t75" style="width:122.9pt;height:17.75pt" o:ole="">
             <v:imagedata r:id="rId12" o:title=""/>
           </v:shape>
-          <o:OLEObject Type="Embed" ProgID="Equation.DSMT4" ShapeID="_x0000_i1106" DrawAspect="Content" ObjectID="_1711387101" r:id="rId13"/>
+          <o:OLEObject Type="Embed" ProgID="Equation.DSMT4" ShapeID="_x0000_i1027" DrawAspect="Content" ObjectID="_1711391273" r:id="rId13"/>
         </w:object>
       </w:r>
       <w:bookmarkEnd w:id="1"/>
@@ -235,10 +235,10 @@
           <w:position w:val="-6"/>
         </w:rPr>
         <w:object w:dxaOrig="740" w:dyaOrig="279" w14:anchorId="35901523">
-          <v:shape id="_x0000_i1118" type="#_x0000_t75" style="width:35.5pt;height:13.45pt" o:ole="">
+          <v:shape id="_x0000_i1028" type="#_x0000_t75" style="width:35.5pt;height:13.45pt" o:ole="">
             <v:imagedata r:id="rId14" o:title=""/>
           </v:shape>
-          <o:OLEObject Type="Embed" ProgID="Equation.DSMT4" ShapeID="_x0000_i1118" DrawAspect="Content" ObjectID="_1711387102" r:id="rId15"/>
+          <o:OLEObject Type="Embed" ProgID="Equation.DSMT4" ShapeID="_x0000_i1028" DrawAspect="Content" ObjectID="_1711391274" r:id="rId15"/>
         </w:object>
       </w:r>
       <w:r>
@@ -282,27 +282,12 @@
         <w:rPr>
           <w:rFonts w:hint="eastAsia"/>
         </w:rPr>
-        <w:t>：相机标定</w:t>
-      </w:r>
-      <w:r>
-        <w:rPr>
-          <w:rFonts w:hint="eastAsia"/>
-        </w:rPr>
-        <w:t>、齐次变换、</w:t>
-      </w:r>
-      <w:r>
-        <w:rPr>
-          <w:rFonts w:hint="eastAsia"/>
-        </w:rPr>
-        <w:t>最大似然估计、畸变</w:t>
-      </w:r>
-    </w:p>
-    <w:p>
-      <w:pPr>
-        <w:jc w:val="left"/>
-        <w:rPr>
-          <w:rFonts w:hint="eastAsia"/>
-        </w:rPr>
+        <w:t>：相机标定、齐次变换、最大似然估计、畸变</w:t>
+      </w:r>
+    </w:p>
+    <w:p>
+      <w:pPr>
+        <w:jc w:val="left"/>
       </w:pPr>
     </w:p>
     <w:p>
@@ -402,10 +387,10 @@
           <w:position w:val="-10"/>
         </w:rPr>
         <w:object w:dxaOrig="1760" w:dyaOrig="320" w14:anchorId="020E3128">
-          <v:shape id="_x0000_i1253" type="#_x0000_t75" style="width:67.7pt;height:12.5pt" o:ole="">
+          <v:shape id="_x0000_i1029" type="#_x0000_t75" style="width:67.7pt;height:12.5pt" o:ole="">
             <v:imagedata r:id="rId16" o:title=""/>
           </v:shape>
-          <o:OLEObject Type="Embed" ProgID="Equation.DSMT4" ShapeID="_x0000_i1253" DrawAspect="Content" ObjectID="_1711387103" r:id="rId17"/>
+          <o:OLEObject Type="Embed" ProgID="Equation.DSMT4" ShapeID="_x0000_i1029" DrawAspect="Content" ObjectID="_1711391275" r:id="rId17"/>
         </w:object>
       </w:r>
       <w:r>
@@ -437,10 +422,10 @@
           <w:position w:val="-14"/>
         </w:rPr>
         <w:object w:dxaOrig="2780" w:dyaOrig="400" w14:anchorId="6EFA360D">
-          <v:shape id="_x0000_i1132" type="#_x0000_t75" style="width:110.4pt;height:15.85pt" o:ole="">
+          <v:shape id="_x0000_i1030" type="#_x0000_t75" style="width:110.4pt;height:15.85pt" o:ole="">
             <v:imagedata r:id="rId12" o:title=""/>
           </v:shape>
-          <o:OLEObject Type="Embed" ProgID="Equation.DSMT4" ShapeID="_x0000_i1132" DrawAspect="Content" ObjectID="_1711387104" r:id="rId18"/>
+          <o:OLEObject Type="Embed" ProgID="Equation.DSMT4" ShapeID="_x0000_i1030" DrawAspect="Content" ObjectID="_1711391276" r:id="rId18"/>
         </w:object>
       </w:r>
       <w:r>
@@ -457,7 +442,7 @@
           <w:sz w:val="18"/>
           <w:szCs w:val="18"/>
         </w:rPr>
-        <w:t>The fitting error is 4.2815</w:t>
+        <w:t xml:space="preserve">The fitting error is 4.2815 </w:t>
       </w:r>
       <w:r>
         <w:rPr>
@@ -465,22 +450,14 @@
           <w:sz w:val="18"/>
           <w:szCs w:val="18"/>
         </w:rPr>
-        <w:t xml:space="preserve"> </w:t>
-      </w:r>
-      <w:r>
+        <w:t>(model is iPhone12 mini). Compared with the calibration results of the MATLAB toolbox, it is found that the error is small, which meets the accuracy requirements of the calibration and realizes the calibration function of the mobile phone camera.</w:t>
+      </w:r>
+    </w:p>
+    <w:p>
+      <w:pPr>
+        <w:jc w:val="left"/>
         <w:rPr>
           <w:rFonts w:ascii="Times New Roman" w:hAnsi="Times New Roman" w:cs="Times New Roman"/>
-          <w:sz w:val="18"/>
-          <w:szCs w:val="18"/>
-        </w:rPr>
-        <w:t>(model is iPhone12 mini). Compared with the calibration results of the MATLAB toolbox, it is found that the error is small, which meets the accuracy requirements of the calibration and realizes the calibration function of the mobile phone camera.</w:t>
-      </w:r>
-    </w:p>
-    <w:p>
-      <w:pPr>
-        <w:jc w:val="left"/>
-        <w:rPr>
-          <w:rFonts w:ascii="Times New Roman" w:hAnsi="Times New Roman" w:cs="Times New Roman" w:hint="eastAsia"/>
           <w:sz w:val="18"/>
           <w:szCs w:val="18"/>
         </w:rPr>
@@ -515,9 +492,6 @@
     <w:p>
       <w:pPr>
         <w:jc w:val="left"/>
-        <w:rPr>
-          <w:rFonts w:hint="eastAsia"/>
-        </w:rPr>
         <w:sectPr>
           <w:headerReference w:type="default" r:id="rId19"/>
           <w:pgSz w:w="11906" w:h="16838"/>
@@ -761,10 +735,10 @@
           <w:position w:val="-14"/>
         </w:rPr>
         <w:object w:dxaOrig="1820" w:dyaOrig="440" w14:anchorId="4CCE19C0">
-          <v:shape id="_x0000_i1025" type="#_x0000_t75" style="width:90.7pt;height:21.6pt" o:ole="">
+          <v:shape id="_x0000_i1031" type="#_x0000_t75" style="width:90.7pt;height:21.6pt" o:ole="">
             <v:imagedata r:id="rId20" o:title=""/>
           </v:shape>
-          <o:OLEObject Type="Embed" ProgID="Equation.DSMT4" ShapeID="_x0000_i1025" DrawAspect="Content" ObjectID="_1711387105" r:id="rId21"/>
+          <o:OLEObject Type="Embed" ProgID="Equation.DSMT4" ShapeID="_x0000_i1031" DrawAspect="Content" ObjectID="_1711391277" r:id="rId21"/>
         </w:object>
       </w:r>
     </w:p>
@@ -818,10 +792,10 @@
           <w:position w:val="-14"/>
         </w:rPr>
         <w:object w:dxaOrig="1060" w:dyaOrig="440" w14:anchorId="39C70A4F">
-          <v:shape id="_x0000_i1026" type="#_x0000_t75" style="width:57.1pt;height:23.5pt" o:ole="">
+          <v:shape id="_x0000_i1032" type="#_x0000_t75" style="width:57.1pt;height:23.5pt" o:ole="">
             <v:imagedata r:id="rId22" o:title=""/>
           </v:shape>
-          <o:OLEObject Type="Embed" ProgID="Equation.DSMT4" ShapeID="_x0000_i1026" DrawAspect="Content" ObjectID="_1711387106" r:id="rId23"/>
+          <o:OLEObject Type="Embed" ProgID="Equation.DSMT4" ShapeID="_x0000_i1032" DrawAspect="Content" ObjectID="_1711391278" r:id="rId23"/>
         </w:object>
       </w:r>
     </w:p>
@@ -851,10 +825,10 @@
           <w:position w:val="-14"/>
         </w:rPr>
         <w:object w:dxaOrig="1840" w:dyaOrig="440" w14:anchorId="79E8A6C3">
-          <v:shape id="_x0000_i1027" type="#_x0000_t75" style="width:92.15pt;height:22.1pt" o:ole="">
+          <v:shape id="_x0000_i1033" type="#_x0000_t75" style="width:92.15pt;height:22.1pt" o:ole="">
             <v:imagedata r:id="rId24" o:title=""/>
           </v:shape>
-          <o:OLEObject Type="Embed" ProgID="Equation.DSMT4" ShapeID="_x0000_i1027" DrawAspect="Content" ObjectID="_1711387107" r:id="rId25"/>
+          <o:OLEObject Type="Embed" ProgID="Equation.DSMT4" ShapeID="_x0000_i1033" DrawAspect="Content" ObjectID="_1711391279" r:id="rId25"/>
         </w:object>
       </w:r>
       <w:r>
@@ -868,10 +842,10 @@
           <w:position w:val="-14"/>
         </w:rPr>
         <w:object w:dxaOrig="1060" w:dyaOrig="440" w14:anchorId="03CB0EB0">
-          <v:shape id="_x0000_i1028" type="#_x0000_t75" style="width:52.8pt;height:22.1pt" o:ole="">
+          <v:shape id="_x0000_i1034" type="#_x0000_t75" style="width:52.8pt;height:22.1pt" o:ole="">
             <v:imagedata r:id="rId26" o:title=""/>
           </v:shape>
-          <o:OLEObject Type="Embed" ProgID="Equation.DSMT4" ShapeID="_x0000_i1028" DrawAspect="Content" ObjectID="_1711387108" r:id="rId27"/>
+          <o:OLEObject Type="Embed" ProgID="Equation.DSMT4" ShapeID="_x0000_i1034" DrawAspect="Content" ObjectID="_1711391280" r:id="rId27"/>
         </w:object>
       </w:r>
     </w:p>
@@ -965,10 +939,10 @@
           <w:position w:val="-4"/>
         </w:rPr>
         <w:object w:dxaOrig="240" w:dyaOrig="260" w14:anchorId="0909F53C">
-          <v:shape id="_x0000_i1029" type="#_x0000_t75" style="width:12pt;height:12.95pt" o:ole="">
+          <v:shape id="_x0000_i1035" type="#_x0000_t75" style="width:12pt;height:12.95pt" o:ole="">
             <v:imagedata r:id="rId29" o:title=""/>
           </v:shape>
-          <o:OLEObject Type="Embed" ProgID="Equation.DSMT4" ShapeID="_x0000_i1029" DrawAspect="Content" ObjectID="_1711387109" r:id="rId30"/>
+          <o:OLEObject Type="Embed" ProgID="Equation.DSMT4" ShapeID="_x0000_i1035" DrawAspect="Content" ObjectID="_1711391281" r:id="rId30"/>
         </w:object>
       </w:r>
       <w:r>
@@ -991,10 +965,10 @@
           <w:position w:val="-14"/>
         </w:rPr>
         <w:object w:dxaOrig="1700" w:dyaOrig="400" w14:anchorId="29330B65">
-          <v:shape id="_x0000_i1030" type="#_x0000_t75" style="width:84.95pt;height:20.15pt" o:ole="">
+          <v:shape id="_x0000_i1036" type="#_x0000_t75" style="width:84.95pt;height:20.15pt" o:ole="">
             <v:imagedata r:id="rId31" o:title=""/>
           </v:shape>
-          <o:OLEObject Type="Embed" ProgID="Equation.DSMT4" ShapeID="_x0000_i1030" DrawAspect="Content" ObjectID="_1711387110" r:id="rId32"/>
+          <o:OLEObject Type="Embed" ProgID="Equation.DSMT4" ShapeID="_x0000_i1036" DrawAspect="Content" ObjectID="_1711391282" r:id="rId32"/>
         </w:object>
       </w:r>
       <w:r>
@@ -1019,10 +993,10 @@
           <w:position w:val="-50"/>
         </w:rPr>
         <w:object w:dxaOrig="2299" w:dyaOrig="1120" w14:anchorId="0894885C">
-          <v:shape id="_x0000_i1031" type="#_x0000_t75" style="width:114.7pt;height:56.15pt" o:ole="">
+          <v:shape id="_x0000_i1037" type="#_x0000_t75" style="width:114.7pt;height:56.15pt" o:ole="">
             <v:imagedata r:id="rId33" o:title=""/>
           </v:shape>
-          <o:OLEObject Type="Embed" ProgID="Equation.DSMT4" ShapeID="_x0000_i1031" DrawAspect="Content" ObjectID="_1711387111" r:id="rId34"/>
+          <o:OLEObject Type="Embed" ProgID="Equation.DSMT4" ShapeID="_x0000_i1037" DrawAspect="Content" ObjectID="_1711391283" r:id="rId34"/>
         </w:object>
       </w:r>
     </w:p>
@@ -1056,10 +1030,10 @@
           <w:position w:val="-4"/>
         </w:rPr>
         <w:object w:dxaOrig="279" w:dyaOrig="260" w14:anchorId="25A9B8B4">
-          <v:shape id="_x0000_i1032" type="#_x0000_t75" style="width:13.9pt;height:12.95pt" o:ole="">
+          <v:shape id="_x0000_i1038" type="#_x0000_t75" style="width:13.9pt;height:12.95pt" o:ole="">
             <v:imagedata r:id="rId35" o:title=""/>
           </v:shape>
-          <o:OLEObject Type="Embed" ProgID="Equation.DSMT4" ShapeID="_x0000_i1032" DrawAspect="Content" ObjectID="_1711387112" r:id="rId36"/>
+          <o:OLEObject Type="Embed" ProgID="Equation.DSMT4" ShapeID="_x0000_i1038" DrawAspect="Content" ObjectID="_1711391284" r:id="rId36"/>
         </w:object>
       </w:r>
     </w:p>
@@ -1079,10 +1053,10 @@
           <w:position w:val="-6"/>
         </w:rPr>
         <w:object w:dxaOrig="720" w:dyaOrig="279" w14:anchorId="295FC043">
-          <v:shape id="_x0000_i1033" type="#_x0000_t75" style="width:36pt;height:13.9pt" o:ole="">
+          <v:shape id="_x0000_i1039" type="#_x0000_t75" style="width:36pt;height:13.9pt" o:ole="">
             <v:imagedata r:id="rId37" o:title=""/>
           </v:shape>
-          <o:OLEObject Type="Embed" ProgID="Equation.DSMT4" ShapeID="_x0000_i1033" DrawAspect="Content" ObjectID="_1711387113" r:id="rId38"/>
+          <o:OLEObject Type="Embed" ProgID="Equation.DSMT4" ShapeID="_x0000_i1039" DrawAspect="Content" ObjectID="_1711391285" r:id="rId38"/>
         </w:object>
       </w:r>
       <w:r>
@@ -1096,10 +1070,10 @@
           <w:position w:val="-8"/>
         </w:rPr>
         <w:object w:dxaOrig="600" w:dyaOrig="300" w14:anchorId="6EAA0480">
-          <v:shape id="_x0000_i1034" type="#_x0000_t75" style="width:30.25pt;height:14.9pt" o:ole="">
+          <v:shape id="_x0000_i1040" type="#_x0000_t75" style="width:30.25pt;height:14.9pt" o:ole="">
             <v:imagedata r:id="rId39" o:title=""/>
           </v:shape>
-          <o:OLEObject Type="Embed" ProgID="Equation.DSMT4" ShapeID="_x0000_i1034" DrawAspect="Content" ObjectID="_1711387114" r:id="rId40"/>
+          <o:OLEObject Type="Embed" ProgID="Equation.DSMT4" ShapeID="_x0000_i1040" DrawAspect="Content" ObjectID="_1711391286" r:id="rId40"/>
         </w:object>
       </w:r>
       <w:r>
@@ -1113,10 +1087,10 @@
           <w:position w:val="-4"/>
         </w:rPr>
         <w:object w:dxaOrig="240" w:dyaOrig="260" w14:anchorId="7F509A38">
-          <v:shape id="_x0000_i1035" type="#_x0000_t75" style="width:12pt;height:12.95pt" o:ole="">
+          <v:shape id="_x0000_i1041" type="#_x0000_t75" style="width:12pt;height:12.95pt" o:ole="">
             <v:imagedata r:id="rId41" o:title=""/>
           </v:shape>
-          <o:OLEObject Type="Embed" ProgID="Equation.DSMT4" ShapeID="_x0000_i1035" DrawAspect="Content" ObjectID="_1711387115" r:id="rId42"/>
+          <o:OLEObject Type="Embed" ProgID="Equation.DSMT4" ShapeID="_x0000_i1041" DrawAspect="Content" ObjectID="_1711391287" r:id="rId42"/>
         </w:object>
       </w:r>
       <w:r>
@@ -1136,10 +1110,10 @@
           <w:position w:val="-14"/>
         </w:rPr>
         <w:object w:dxaOrig="1540" w:dyaOrig="440" w14:anchorId="00346730">
-          <v:shape id="_x0000_i1036" type="#_x0000_t75" style="width:64.3pt;height:17.75pt" o:ole="">
+          <v:shape id="_x0000_i1042" type="#_x0000_t75" style="width:64.3pt;height:17.75pt" o:ole="">
             <v:imagedata r:id="rId43" o:title=""/>
           </v:shape>
-          <o:OLEObject Type="Embed" ProgID="Equation.DSMT4" ShapeID="_x0000_i1036" DrawAspect="Content" ObjectID="_1711387116" r:id="rId44"/>
+          <o:OLEObject Type="Embed" ProgID="Equation.DSMT4" ShapeID="_x0000_i1042" DrawAspect="Content" ObjectID="_1711391288" r:id="rId44"/>
         </w:object>
       </w:r>
       <w:r>
@@ -1156,10 +1130,10 @@
           <w:position w:val="-4"/>
         </w:rPr>
         <w:object w:dxaOrig="240" w:dyaOrig="260" w14:anchorId="6C8B5FDB">
-          <v:shape id="_x0000_i1037" type="#_x0000_t75" style="width:12pt;height:12.95pt" o:ole="">
+          <v:shape id="_x0000_i1043" type="#_x0000_t75" style="width:12pt;height:12.95pt" o:ole="">
             <v:imagedata r:id="rId45" o:title=""/>
           </v:shape>
-          <o:OLEObject Type="Embed" ProgID="Equation.DSMT4" ShapeID="_x0000_i1037" DrawAspect="Content" ObjectID="_1711387117" r:id="rId46"/>
+          <o:OLEObject Type="Embed" ProgID="Equation.DSMT4" ShapeID="_x0000_i1043" DrawAspect="Content" ObjectID="_1711391289" r:id="rId46"/>
         </w:object>
       </w:r>
       <w:r>
@@ -1177,11 +1151,11 @@
         <w:rPr>
           <w:position w:val="-50"/>
         </w:rPr>
-        <w:object w:dxaOrig="2700" w:dyaOrig="1120" w14:anchorId="7188D3C4">
-          <v:shape id="_x0000_i1174" type="#_x0000_t75" style="width:135.35pt;height:56.15pt" o:ole="">
+        <w:object w:dxaOrig="3560" w:dyaOrig="1120" w14:anchorId="7188D3C4">
+          <v:shape id="_x0000_i1112" type="#_x0000_t75" style="width:178.55pt;height:56.15pt" o:ole="">
             <v:imagedata r:id="rId47" o:title=""/>
           </v:shape>
-          <o:OLEObject Type="Embed" ProgID="Equation.DSMT4" ShapeID="_x0000_i1174" DrawAspect="Content" ObjectID="_1711387118" r:id="rId48"/>
+          <o:OLEObject Type="Embed" ProgID="Equation.DSMT4" ShapeID="_x0000_i1112" DrawAspect="Content" ObjectID="_1711391290" r:id="rId48"/>
         </w:object>
       </w:r>
     </w:p>
@@ -1205,10 +1179,10 @@
           <w:position w:val="-24"/>
         </w:rPr>
         <w:object w:dxaOrig="2320" w:dyaOrig="620" w14:anchorId="114680AE">
-          <v:shape id="_x0000_i1039" type="#_x0000_t75" style="width:116.15pt;height:31.2pt" o:ole="">
+          <v:shape id="_x0000_i1045" type="#_x0000_t75" style="width:116.15pt;height:31.2pt" o:ole="">
             <v:imagedata r:id="rId49" o:title=""/>
           </v:shape>
-          <o:OLEObject Type="Embed" ProgID="Equation.DSMT4" ShapeID="_x0000_i1039" DrawAspect="Content" ObjectID="_1711387119" r:id="rId50"/>
+          <o:OLEObject Type="Embed" ProgID="Equation.DSMT4" ShapeID="_x0000_i1045" DrawAspect="Content" ObjectID="_1711391291" r:id="rId50"/>
         </w:object>
       </w:r>
     </w:p>
@@ -1226,10 +1200,10 @@
           <w:position w:val="-24"/>
         </w:rPr>
         <w:object w:dxaOrig="2320" w:dyaOrig="620" w14:anchorId="2580A750">
-          <v:shape id="_x0000_i1040" type="#_x0000_t75" style="width:116.15pt;height:31.2pt" o:ole="">
+          <v:shape id="_x0000_i1046" type="#_x0000_t75" style="width:116.15pt;height:31.2pt" o:ole="">
             <v:imagedata r:id="rId51" o:title=""/>
           </v:shape>
-          <o:OLEObject Type="Embed" ProgID="Equation.DSMT4" ShapeID="_x0000_i1040" DrawAspect="Content" ObjectID="_1711387120" r:id="rId52"/>
+          <o:OLEObject Type="Embed" ProgID="Equation.DSMT4" ShapeID="_x0000_i1046" DrawAspect="Content" ObjectID="_1711391292" r:id="rId52"/>
         </w:object>
       </w:r>
     </w:p>
@@ -1242,10 +1216,10 @@
           <w:position w:val="-4"/>
         </w:rPr>
         <w:object w:dxaOrig="279" w:dyaOrig="260" w14:anchorId="0E2A5965">
-          <v:shape id="_x0000_i1041" type="#_x0000_t75" style="width:13.9pt;height:12.95pt" o:ole="">
+          <v:shape id="_x0000_i1047" type="#_x0000_t75" style="width:13.9pt;height:12.95pt" o:ole="">
             <v:imagedata r:id="rId53" o:title=""/>
           </v:shape>
-          <o:OLEObject Type="Embed" ProgID="Equation.DSMT4" ShapeID="_x0000_i1041" DrawAspect="Content" ObjectID="_1711387121" r:id="rId54"/>
+          <o:OLEObject Type="Embed" ProgID="Equation.DSMT4" ShapeID="_x0000_i1047" DrawAspect="Content" ObjectID="_1711391293" r:id="rId54"/>
         </w:object>
       </w:r>
       <w:r>
@@ -1280,10 +1254,10 @@
           <w:position w:val="-4"/>
         </w:rPr>
         <w:object w:dxaOrig="279" w:dyaOrig="260" w14:anchorId="0C0DA12E">
-          <v:shape id="_x0000_i1042" type="#_x0000_t75" style="width:13.9pt;height:12.95pt" o:ole="">
+          <v:shape id="_x0000_i1048" type="#_x0000_t75" style="width:13.9pt;height:12.95pt" o:ole="">
             <v:imagedata r:id="rId55" o:title=""/>
           </v:shape>
-          <o:OLEObject Type="Embed" ProgID="Equation.DSMT4" ShapeID="_x0000_i1042" DrawAspect="Content" ObjectID="_1711387122" r:id="rId56"/>
+          <o:OLEObject Type="Embed" ProgID="Equation.DSMT4" ShapeID="_x0000_i1048" DrawAspect="Content" ObjectID="_1711391294" r:id="rId56"/>
         </w:object>
       </w:r>
       <w:r>
@@ -1346,10 +1320,10 @@
           <w:position w:val="-14"/>
         </w:rPr>
         <w:object w:dxaOrig="1600" w:dyaOrig="400" w14:anchorId="43D77EB2">
-          <v:shape id="_x0000_i1043" type="#_x0000_t75" style="width:80.15pt;height:20.15pt" o:ole="">
+          <v:shape id="_x0000_i1049" type="#_x0000_t75" style="width:80.15pt;height:20.15pt" o:ole="">
             <v:imagedata r:id="rId57" o:title=""/>
           </v:shape>
-          <o:OLEObject Type="Embed" ProgID="Equation.DSMT4" ShapeID="_x0000_i1043" DrawAspect="Content" ObjectID="_1711387123" r:id="rId58"/>
+          <o:OLEObject Type="Embed" ProgID="Equation.DSMT4" ShapeID="_x0000_i1049" DrawAspect="Content" ObjectID="_1711391295" r:id="rId58"/>
         </w:object>
       </w:r>
     </w:p>
@@ -1362,10 +1336,10 @@
           <w:position w:val="-40"/>
         </w:rPr>
         <w:object w:dxaOrig="2500" w:dyaOrig="920" w14:anchorId="5A4F728E">
-          <v:shape id="_x0000_i1044" type="#_x0000_t75" style="width:124.8pt;height:46.1pt" o:ole="">
+          <v:shape id="_x0000_i1050" type="#_x0000_t75" style="width:124.8pt;height:46.1pt" o:ole="">
             <v:imagedata r:id="rId59" o:title=""/>
           </v:shape>
-          <o:OLEObject Type="Embed" ProgID="Equation.DSMT4" ShapeID="_x0000_i1044" DrawAspect="Content" ObjectID="_1711387124" r:id="rId60"/>
+          <o:OLEObject Type="Embed" ProgID="Equation.DSMT4" ShapeID="_x0000_i1050" DrawAspect="Content" ObjectID="_1711391296" r:id="rId60"/>
         </w:object>
       </w:r>
     </w:p>
@@ -1386,10 +1360,10 @@
           <w:position w:val="-6"/>
         </w:rPr>
         <w:object w:dxaOrig="680" w:dyaOrig="279" w14:anchorId="1BD22763">
-          <v:shape id="_x0000_i1045" type="#_x0000_t75" style="width:34.1pt;height:13.9pt" o:ole="">
+          <v:shape id="_x0000_i1051" type="#_x0000_t75" style="width:34.1pt;height:13.9pt" o:ole="">
             <v:imagedata r:id="rId61" o:title=""/>
           </v:shape>
-          <o:OLEObject Type="Embed" ProgID="Equation.DSMT4" ShapeID="_x0000_i1045" DrawAspect="Content" ObjectID="_1711387125" r:id="rId62"/>
+          <o:OLEObject Type="Embed" ProgID="Equation.DSMT4" ShapeID="_x0000_i1051" DrawAspect="Content" ObjectID="_1711391297" r:id="rId62"/>
         </w:object>
       </w:r>
     </w:p>
@@ -1405,10 +1379,10 @@
           <w:position w:val="-6"/>
         </w:rPr>
         <w:object w:dxaOrig="220" w:dyaOrig="340" w14:anchorId="1181E7E2">
-          <v:shape id="_x0000_i1046" type="#_x0000_t75" style="width:11.05pt;height:16.8pt" o:ole="">
+          <v:shape id="_x0000_i1052" type="#_x0000_t75" style="width:11.05pt;height:16.8pt" o:ole="">
             <v:imagedata r:id="rId63" o:title=""/>
           </v:shape>
-          <o:OLEObject Type="Embed" ProgID="Equation.DSMT4" ShapeID="_x0000_i1046" DrawAspect="Content" ObjectID="_1711387126" r:id="rId64"/>
+          <o:OLEObject Type="Embed" ProgID="Equation.DSMT4" ShapeID="_x0000_i1052" DrawAspect="Content" ObjectID="_1711391298" r:id="rId64"/>
         </w:object>
       </w:r>
       <w:r>
@@ -1422,10 +1396,10 @@
           <w:position w:val="-4"/>
         </w:rPr>
         <w:object w:dxaOrig="279" w:dyaOrig="260" w14:anchorId="66B9B64A">
-          <v:shape id="_x0000_i1047" type="#_x0000_t75" style="width:13.9pt;height:12.95pt" o:ole="">
+          <v:shape id="_x0000_i1053" type="#_x0000_t75" style="width:13.9pt;height:12.95pt" o:ole="">
             <v:imagedata r:id="rId65" o:title=""/>
           </v:shape>
-          <o:OLEObject Type="Embed" ProgID="Equation.DSMT4" ShapeID="_x0000_i1047" DrawAspect="Content" ObjectID="_1711387127" r:id="rId66"/>
+          <o:OLEObject Type="Embed" ProgID="Equation.DSMT4" ShapeID="_x0000_i1053" DrawAspect="Content" ObjectID="_1711391299" r:id="rId66"/>
         </w:object>
       </w:r>
       <w:r>
@@ -1439,10 +1413,10 @@
           <w:position w:val="-6"/>
         </w:rPr>
         <w:object w:dxaOrig="139" w:dyaOrig="260" w14:anchorId="0D8A35D7">
-          <v:shape id="_x0000_i1048" type="#_x0000_t75" style="width:6.7pt;height:12.95pt" o:ole="">
+          <v:shape id="_x0000_i1054" type="#_x0000_t75" style="width:6.7pt;height:12.95pt" o:ole="">
             <v:imagedata r:id="rId67" o:title=""/>
           </v:shape>
-          <o:OLEObject Type="Embed" ProgID="Equation.DSMT4" ShapeID="_x0000_i1048" DrawAspect="Content" ObjectID="_1711387128" r:id="rId68"/>
+          <o:OLEObject Type="Embed" ProgID="Equation.DSMT4" ShapeID="_x0000_i1054" DrawAspect="Content" ObjectID="_1711391300" r:id="rId68"/>
         </w:object>
       </w:r>
       <w:r>
@@ -1462,10 +1436,10 @@
           <w:position w:val="-6"/>
         </w:rPr>
         <w:object w:dxaOrig="300" w:dyaOrig="279" w14:anchorId="2F8D48FC">
-          <v:shape id="_x0000_i1049" type="#_x0000_t75" style="width:14.9pt;height:13.9pt" o:ole="">
+          <v:shape id="_x0000_i1055" type="#_x0000_t75" style="width:14.9pt;height:13.9pt" o:ole="">
             <v:imagedata r:id="rId69" o:title=""/>
           </v:shape>
-          <o:OLEObject Type="Embed" ProgID="Equation.DSMT4" ShapeID="_x0000_i1049" DrawAspect="Content" ObjectID="_1711387129" r:id="rId70"/>
+          <o:OLEObject Type="Embed" ProgID="Equation.DSMT4" ShapeID="_x0000_i1055" DrawAspect="Content" ObjectID="_1711391301" r:id="rId70"/>
         </w:object>
       </w:r>
       <w:r>
@@ -1484,10 +1458,10 @@
           <w:position w:val="-36"/>
         </w:rPr>
         <w:object w:dxaOrig="1960" w:dyaOrig="840" w14:anchorId="250BC64D">
-          <v:shape id="_x0000_i1050" type="#_x0000_t75" style="width:97.9pt;height:42.25pt" o:ole="">
+          <v:shape id="_x0000_i1056" type="#_x0000_t75" style="width:97.9pt;height:42.25pt" o:ole="">
             <v:imagedata r:id="rId71" o:title=""/>
           </v:shape>
-          <o:OLEObject Type="Embed" ProgID="Equation.DSMT4" ShapeID="_x0000_i1050" DrawAspect="Content" ObjectID="_1711387130" r:id="rId72"/>
+          <o:OLEObject Type="Embed" ProgID="Equation.DSMT4" ShapeID="_x0000_i1056" DrawAspect="Content" ObjectID="_1711391302" r:id="rId72"/>
         </w:object>
       </w:r>
     </w:p>
@@ -1529,19 +1503,14 @@
           <w:position w:val="-28"/>
         </w:rPr>
         <w:object w:dxaOrig="3159" w:dyaOrig="680" w14:anchorId="7C32C13E">
-          <v:shape id="_x0000_i1051" type="#_x0000_t75" style="width:157.9pt;height:34.1pt" o:ole="">
+          <v:shape id="_x0000_i1057" type="#_x0000_t75" style="width:157.9pt;height:34.1pt" o:ole="">
             <v:imagedata r:id="rId73" o:title=""/>
           </v:shape>
-          <o:OLEObject Type="Embed" ProgID="Equation.DSMT4" ShapeID="_x0000_i1051" DrawAspect="Content" ObjectID="_1711387131" r:id="rId74"/>
+          <o:OLEObject Type="Embed" ProgID="Equation.DSMT4" ShapeID="_x0000_i1057" DrawAspect="Content" ObjectID="_1711391303" r:id="rId74"/>
         </w:object>
       </w:r>
     </w:p>
     <w:p>
-      <w:pPr>
-        <w:rPr>
-          <w:rFonts w:hint="eastAsia"/>
-        </w:rPr>
-      </w:pPr>
       <w:r>
         <w:rPr>
           <w:rFonts w:hint="eastAsia"/>
@@ -1553,10 +1522,10 @@
           <w:position w:val="-4"/>
         </w:rPr>
         <w:object w:dxaOrig="279" w:dyaOrig="260" w14:anchorId="2DA056CA">
-          <v:shape id="_x0000_i1052" type="#_x0000_t75" style="width:13.9pt;height:12.95pt" o:ole="">
+          <v:shape id="_x0000_i1058" type="#_x0000_t75" style="width:13.9pt;height:12.95pt" o:ole="">
             <v:imagedata r:id="rId75" o:title=""/>
           </v:shape>
-          <o:OLEObject Type="Embed" ProgID="Equation.DSMT4" ShapeID="_x0000_i1052" DrawAspect="Content" ObjectID="_1711387132" r:id="rId76"/>
+          <o:OLEObject Type="Embed" ProgID="Equation.DSMT4" ShapeID="_x0000_i1058" DrawAspect="Content" ObjectID="_1711391304" r:id="rId76"/>
         </w:object>
       </w:r>
       <w:r>
@@ -1604,10 +1573,10 @@
           <w:position w:val="-4"/>
         </w:rPr>
         <w:object w:dxaOrig="240" w:dyaOrig="260" w14:anchorId="13BA5815">
-          <v:shape id="_x0000_i1053" type="#_x0000_t75" style="width:12pt;height:12.95pt" o:ole="">
+          <v:shape id="_x0000_i1059" type="#_x0000_t75" style="width:12pt;height:12.95pt" o:ole="">
             <v:imagedata r:id="rId77" o:title=""/>
           </v:shape>
-          <o:OLEObject Type="Embed" ProgID="Equation.DSMT4" ShapeID="_x0000_i1053" DrawAspect="Content" ObjectID="_1711387133" r:id="rId78"/>
+          <o:OLEObject Type="Embed" ProgID="Equation.DSMT4" ShapeID="_x0000_i1059" DrawAspect="Content" ObjectID="_1711391305" r:id="rId78"/>
         </w:object>
       </w:r>
     </w:p>
@@ -1643,10 +1612,10 @@
           <w:position w:val="-8"/>
         </w:rPr>
         <w:object w:dxaOrig="600" w:dyaOrig="300" w14:anchorId="06B55D79">
-          <v:shape id="_x0000_i1054" type="#_x0000_t75" style="width:30.25pt;height:14.9pt" o:ole="">
+          <v:shape id="_x0000_i1060" type="#_x0000_t75" style="width:30.25pt;height:14.9pt" o:ole="">
             <v:imagedata r:id="rId79" o:title=""/>
           </v:shape>
-          <o:OLEObject Type="Embed" ProgID="Equation.DSMT4" ShapeID="_x0000_i1054" DrawAspect="Content" ObjectID="_1711387134" r:id="rId80"/>
+          <o:OLEObject Type="Embed" ProgID="Equation.DSMT4" ShapeID="_x0000_i1060" DrawAspect="Content" ObjectID="_1711391306" r:id="rId80"/>
         </w:object>
       </w:r>
       <w:r>
@@ -1665,10 +1634,10 @@
           <w:position w:val="-30"/>
         </w:rPr>
         <w:object w:dxaOrig="1780" w:dyaOrig="720" w14:anchorId="18E3B78D">
-          <v:shape id="_x0000_i1055" type="#_x0000_t75" style="width:88.8pt;height:36pt" o:ole="">
+          <v:shape id="_x0000_i1061" type="#_x0000_t75" style="width:88.8pt;height:36pt" o:ole="">
             <v:imagedata r:id="rId81" o:title=""/>
           </v:shape>
-          <o:OLEObject Type="Embed" ProgID="Equation.DSMT4" ShapeID="_x0000_i1055" DrawAspect="Content" ObjectID="_1711387135" r:id="rId82"/>
+          <o:OLEObject Type="Embed" ProgID="Equation.DSMT4" ShapeID="_x0000_i1061" DrawAspect="Content" ObjectID="_1711391307" r:id="rId82"/>
         </w:object>
       </w:r>
     </w:p>
@@ -1687,10 +1656,10 @@
           <w:position w:val="-10"/>
         </w:rPr>
         <w:object w:dxaOrig="2280" w:dyaOrig="360" w14:anchorId="312D2438">
-          <v:shape id="_x0000_i1056" type="#_x0000_t75" style="width:114.25pt;height:18.25pt" o:ole="">
+          <v:shape id="_x0000_i1062" type="#_x0000_t75" style="width:114.25pt;height:18.25pt" o:ole="">
             <v:imagedata r:id="rId83" o:title=""/>
           </v:shape>
-          <o:OLEObject Type="Embed" ProgID="Equation.DSMT4" ShapeID="_x0000_i1056" DrawAspect="Content" ObjectID="_1711387136" r:id="rId84"/>
+          <o:OLEObject Type="Embed" ProgID="Equation.DSMT4" ShapeID="_x0000_i1062" DrawAspect="Content" ObjectID="_1711391308" r:id="rId84"/>
         </w:object>
       </w:r>
       <w:r>
@@ -1709,10 +1678,10 @@
           <w:position w:val="-30"/>
         </w:rPr>
         <w:object w:dxaOrig="3280" w:dyaOrig="720" w14:anchorId="77F4B7AA">
-          <v:shape id="_x0000_i1057" type="#_x0000_t75" style="width:164.15pt;height:36pt" o:ole="">
+          <v:shape id="_x0000_i1063" type="#_x0000_t75" style="width:164.15pt;height:36pt" o:ole="">
             <v:imagedata r:id="rId85" o:title=""/>
           </v:shape>
-          <o:OLEObject Type="Embed" ProgID="Equation.DSMT4" ShapeID="_x0000_i1057" DrawAspect="Content" ObjectID="_1711387137" r:id="rId86"/>
+          <o:OLEObject Type="Embed" ProgID="Equation.DSMT4" ShapeID="_x0000_i1063" DrawAspect="Content" ObjectID="_1711391309" r:id="rId86"/>
         </w:object>
       </w:r>
     </w:p>
@@ -1737,10 +1706,10 @@
           <w:position w:val="-4"/>
         </w:rPr>
         <w:object w:dxaOrig="240" w:dyaOrig="260" w14:anchorId="13CEE208">
-          <v:shape id="_x0000_i1058" type="#_x0000_t75" style="width:12pt;height:12.95pt" o:ole="">
+          <v:shape id="_x0000_i1064" type="#_x0000_t75" style="width:12pt;height:12.95pt" o:ole="">
             <v:imagedata r:id="rId87" o:title=""/>
           </v:shape>
-          <o:OLEObject Type="Embed" ProgID="Equation.DSMT4" ShapeID="_x0000_i1058" DrawAspect="Content" ObjectID="_1711387138" r:id="rId88"/>
+          <o:OLEObject Type="Embed" ProgID="Equation.DSMT4" ShapeID="_x0000_i1064" DrawAspect="Content" ObjectID="_1711391310" r:id="rId88"/>
         </w:object>
       </w:r>
     </w:p>
@@ -1756,10 +1725,10 @@
           <w:position w:val="-4"/>
         </w:rPr>
         <w:object w:dxaOrig="240" w:dyaOrig="260" w14:anchorId="6AE9EF22">
-          <v:shape id="_x0000_i1059" type="#_x0000_t75" style="width:12pt;height:12.95pt" o:ole="">
+          <v:shape id="_x0000_i1065" type="#_x0000_t75" style="width:12pt;height:12.95pt" o:ole="">
             <v:imagedata r:id="rId89" o:title=""/>
           </v:shape>
-          <o:OLEObject Type="Embed" ProgID="Equation.DSMT4" ShapeID="_x0000_i1059" DrawAspect="Content" ObjectID="_1711387139" r:id="rId90"/>
+          <o:OLEObject Type="Embed" ProgID="Equation.DSMT4" ShapeID="_x0000_i1065" DrawAspect="Content" ObjectID="_1711391311" r:id="rId90"/>
         </w:object>
       </w:r>
       <w:r>
@@ -1776,10 +1745,10 @@
           <w:position w:val="-4"/>
         </w:rPr>
         <w:object w:dxaOrig="1140" w:dyaOrig="300" w14:anchorId="05B37945">
-          <v:shape id="_x0000_i1060" type="#_x0000_t75" style="width:57.1pt;height:14.9pt" o:ole="">
+          <v:shape id="_x0000_i1066" type="#_x0000_t75" style="width:57.1pt;height:14.9pt" o:ole="">
             <v:imagedata r:id="rId91" o:title=""/>
           </v:shape>
-          <o:OLEObject Type="Embed" ProgID="Equation.DSMT4" ShapeID="_x0000_i1060" DrawAspect="Content" ObjectID="_1711387140" r:id="rId92"/>
+          <o:OLEObject Type="Embed" ProgID="Equation.DSMT4" ShapeID="_x0000_i1066" DrawAspect="Content" ObjectID="_1711391312" r:id="rId92"/>
         </w:object>
       </w:r>
       <w:r>
@@ -1790,10 +1759,10 @@
           <w:position w:val="-4"/>
         </w:rPr>
         <w:object w:dxaOrig="240" w:dyaOrig="260" w14:anchorId="614CA14F">
-          <v:shape id="_x0000_i1061" type="#_x0000_t75" style="width:12pt;height:12.95pt" o:ole="">
+          <v:shape id="_x0000_i1067" type="#_x0000_t75" style="width:12pt;height:12.95pt" o:ole="">
             <v:imagedata r:id="rId93" o:title=""/>
           </v:shape>
-          <o:OLEObject Type="Embed" ProgID="Equation.DSMT4" ShapeID="_x0000_i1061" DrawAspect="Content" ObjectID="_1711387141" r:id="rId94"/>
+          <o:OLEObject Type="Embed" ProgID="Equation.DSMT4" ShapeID="_x0000_i1067" DrawAspect="Content" ObjectID="_1711391313" r:id="rId94"/>
         </w:object>
       </w:r>
       <w:r>
@@ -1812,10 +1781,10 @@
           <w:position w:val="-50"/>
         </w:rPr>
         <w:object w:dxaOrig="3820" w:dyaOrig="1160" w14:anchorId="67D3FAC4">
-          <v:shape id="_x0000_i1062" type="#_x0000_t75" style="width:191.05pt;height:58.1pt" o:ole="">
+          <v:shape id="_x0000_i1068" type="#_x0000_t75" style="width:191.05pt;height:58.1pt" o:ole="">
             <v:imagedata r:id="rId95" o:title=""/>
           </v:shape>
-          <o:OLEObject Type="Embed" ProgID="Equation.DSMT4" ShapeID="_x0000_i1062" DrawAspect="Content" ObjectID="_1711387142" r:id="rId96"/>
+          <o:OLEObject Type="Embed" ProgID="Equation.DSMT4" ShapeID="_x0000_i1068" DrawAspect="Content" ObjectID="_1711391314" r:id="rId96"/>
         </w:object>
       </w:r>
     </w:p>
@@ -1828,10 +1797,10 @@
           <w:position w:val="-102"/>
         </w:rPr>
         <w:object w:dxaOrig="2780" w:dyaOrig="2220" w14:anchorId="655109DF">
-          <v:shape id="_x0000_i1063" type="#_x0000_t75" style="width:139.2pt;height:110.9pt" o:ole="">
+          <v:shape id="_x0000_i1069" type="#_x0000_t75" style="width:139.2pt;height:110.9pt" o:ole="">
             <v:imagedata r:id="rId97" o:title=""/>
           </v:shape>
-          <o:OLEObject Type="Embed" ProgID="Equation.DSMT4" ShapeID="_x0000_i1063" DrawAspect="Content" ObjectID="_1711387143" r:id="rId98"/>
+          <o:OLEObject Type="Embed" ProgID="Equation.DSMT4" ShapeID="_x0000_i1069" DrawAspect="Content" ObjectID="_1711391315" r:id="rId98"/>
         </w:object>
       </w:r>
     </w:p>
@@ -1855,10 +1824,10 @@
           <w:position w:val="-8"/>
         </w:rPr>
         <w:object w:dxaOrig="260" w:dyaOrig="240" w14:anchorId="78F04008">
-          <v:shape id="_x0000_i1064" type="#_x0000_t75" style="width:12.95pt;height:12pt" o:ole="">
+          <v:shape id="_x0000_i1070" type="#_x0000_t75" style="width:12.95pt;height:12pt" o:ole="">
             <v:imagedata r:id="rId99" o:title=""/>
           </v:shape>
-          <o:OLEObject Type="Embed" ProgID="Equation.DSMT4" ShapeID="_x0000_i1064" DrawAspect="Content" ObjectID="_1711387144" r:id="rId100"/>
+          <o:OLEObject Type="Embed" ProgID="Equation.DSMT4" ShapeID="_x0000_i1070" DrawAspect="Content" ObjectID="_1711391316" r:id="rId100"/>
         </w:object>
       </w:r>
       <w:r>
@@ -1872,10 +1841,10 @@
           <w:position w:val="-6"/>
         </w:rPr>
         <w:object w:dxaOrig="200" w:dyaOrig="279" w14:anchorId="166F8A5A">
-          <v:shape id="_x0000_i1065" type="#_x0000_t75" style="width:10.1pt;height:13.9pt" o:ole="">
+          <v:shape id="_x0000_i1071" type="#_x0000_t75" style="width:10.1pt;height:13.9pt" o:ole="">
             <v:imagedata r:id="rId101" o:title=""/>
           </v:shape>
-          <o:OLEObject Type="Embed" ProgID="Equation.DSMT4" ShapeID="_x0000_i1065" DrawAspect="Content" ObjectID="_1711387145" r:id="rId102"/>
+          <o:OLEObject Type="Embed" ProgID="Equation.DSMT4" ShapeID="_x0000_i1071" DrawAspect="Content" ObjectID="_1711391317" r:id="rId102"/>
         </w:object>
       </w:r>
       <w:r>
@@ -1889,10 +1858,10 @@
           <w:position w:val="-10"/>
         </w:rPr>
         <w:object w:dxaOrig="620" w:dyaOrig="320" w14:anchorId="272E2141">
-          <v:shape id="_x0000_i1066" type="#_x0000_t75" style="width:31.2pt;height:15.85pt" o:ole="">
+          <v:shape id="_x0000_i1072" type="#_x0000_t75" style="width:31.2pt;height:15.85pt" o:ole="">
             <v:imagedata r:id="rId103" o:title=""/>
           </v:shape>
-          <o:OLEObject Type="Embed" ProgID="Equation.DSMT4" ShapeID="_x0000_i1066" DrawAspect="Content" ObjectID="_1711387146" r:id="rId104"/>
+          <o:OLEObject Type="Embed" ProgID="Equation.DSMT4" ShapeID="_x0000_i1072" DrawAspect="Content" ObjectID="_1711391318" r:id="rId104"/>
         </w:object>
       </w:r>
       <w:r>
@@ -1911,10 +1880,10 @@
           <w:position w:val="-30"/>
         </w:rPr>
         <w:object w:dxaOrig="1980" w:dyaOrig="720" w14:anchorId="5B134573">
-          <v:shape id="_x0000_i1067" type="#_x0000_t75" style="width:98.9pt;height:36pt" o:ole="">
+          <v:shape id="_x0000_i1073" type="#_x0000_t75" style="width:98.9pt;height:36pt" o:ole="">
             <v:imagedata r:id="rId105" o:title=""/>
           </v:shape>
-          <o:OLEObject Type="Embed" ProgID="Equation.DSMT4" ShapeID="_x0000_i1067" DrawAspect="Content" ObjectID="_1711387147" r:id="rId106"/>
+          <o:OLEObject Type="Embed" ProgID="Equation.DSMT4" ShapeID="_x0000_i1073" DrawAspect="Content" ObjectID="_1711391319" r:id="rId106"/>
         </w:object>
       </w:r>
     </w:p>
@@ -1930,10 +1899,10 @@
           <w:position w:val="-6"/>
         </w:rPr>
         <w:object w:dxaOrig="180" w:dyaOrig="220" w14:anchorId="0D2727D5">
-          <v:shape id="_x0000_i1068" type="#_x0000_t75" style="width:9.1pt;height:11.05pt" o:ole="">
+          <v:shape id="_x0000_i1074" type="#_x0000_t75" style="width:9.1pt;height:11.05pt" o:ole="">
             <v:imagedata r:id="rId107" o:title=""/>
           </v:shape>
-          <o:OLEObject Type="Embed" ProgID="Equation.DSMT4" ShapeID="_x0000_i1068" DrawAspect="Content" ObjectID="_1711387148" r:id="rId108"/>
+          <o:OLEObject Type="Embed" ProgID="Equation.DSMT4" ShapeID="_x0000_i1074" DrawAspect="Content" ObjectID="_1711391320" r:id="rId108"/>
         </w:object>
       </w:r>
       <w:r>
@@ -1953,10 +1922,10 @@
           <w:position w:val="-6"/>
         </w:rPr>
         <w:object w:dxaOrig="660" w:dyaOrig="279" w14:anchorId="4FDD5452">
-          <v:shape id="_x0000_i1069" type="#_x0000_t75" style="width:33.1pt;height:13.9pt" o:ole="">
+          <v:shape id="_x0000_i1075" type="#_x0000_t75" style="width:33.1pt;height:13.9pt" o:ole="">
             <v:imagedata r:id="rId109" o:title=""/>
           </v:shape>
-          <o:OLEObject Type="Embed" ProgID="Equation.DSMT4" ShapeID="_x0000_i1069" DrawAspect="Content" ObjectID="_1711387149" r:id="rId110"/>
+          <o:OLEObject Type="Embed" ProgID="Equation.DSMT4" ShapeID="_x0000_i1075" DrawAspect="Content" ObjectID="_1711391321" r:id="rId110"/>
         </w:object>
       </w:r>
       <w:r>
@@ -1970,10 +1939,10 @@
           <w:position w:val="-4"/>
         </w:rPr>
         <w:object w:dxaOrig="240" w:dyaOrig="260" w14:anchorId="2222ADBC">
-          <v:shape id="_x0000_i1070" type="#_x0000_t75" style="width:12pt;height:12.95pt" o:ole="">
+          <v:shape id="_x0000_i1076" type="#_x0000_t75" style="width:12pt;height:12.95pt" o:ole="">
             <v:imagedata r:id="rId111" o:title=""/>
           </v:shape>
-          <o:OLEObject Type="Embed" ProgID="Equation.DSMT4" ShapeID="_x0000_i1070" DrawAspect="Content" ObjectID="_1711387150" r:id="rId112"/>
+          <o:OLEObject Type="Embed" ProgID="Equation.DSMT4" ShapeID="_x0000_i1076" DrawAspect="Content" ObjectID="_1711391322" r:id="rId112"/>
         </w:object>
       </w:r>
       <w:r>
@@ -2004,10 +1973,10 @@
           <w:position w:val="-4"/>
         </w:rPr>
         <w:object w:dxaOrig="240" w:dyaOrig="260" w14:anchorId="54166890">
-          <v:shape id="_x0000_i1071" type="#_x0000_t75" style="width:12pt;height:12.95pt" o:ole="">
+          <v:shape id="_x0000_i1077" type="#_x0000_t75" style="width:12pt;height:12.95pt" o:ole="">
             <v:imagedata r:id="rId113" o:title=""/>
           </v:shape>
-          <o:OLEObject Type="Embed" ProgID="Equation.DSMT4" ShapeID="_x0000_i1071" DrawAspect="Content" ObjectID="_1711387151" r:id="rId114"/>
+          <o:OLEObject Type="Embed" ProgID="Equation.DSMT4" ShapeID="_x0000_i1077" DrawAspect="Content" ObjectID="_1711391323" r:id="rId114"/>
         </w:object>
       </w:r>
       <w:r>
@@ -2021,10 +1990,10 @@
           <w:position w:val="-4"/>
         </w:rPr>
         <w:object w:dxaOrig="240" w:dyaOrig="260" w14:anchorId="55F852F5">
-          <v:shape id="_x0000_i1072" type="#_x0000_t75" style="width:12pt;height:12.95pt" o:ole="">
+          <v:shape id="_x0000_i1078" type="#_x0000_t75" style="width:12pt;height:12.95pt" o:ole="">
             <v:imagedata r:id="rId115" o:title=""/>
           </v:shape>
-          <o:OLEObject Type="Embed" ProgID="Equation.DSMT4" ShapeID="_x0000_i1072" DrawAspect="Content" ObjectID="_1711387152" r:id="rId116"/>
+          <o:OLEObject Type="Embed" ProgID="Equation.DSMT4" ShapeID="_x0000_i1078" DrawAspect="Content" ObjectID="_1711391324" r:id="rId116"/>
         </w:object>
       </w:r>
     </w:p>
@@ -2043,10 +2012,10 @@
           <w:position w:val="-4"/>
         </w:rPr>
         <w:object w:dxaOrig="1140" w:dyaOrig="300" w14:anchorId="0DC96564">
-          <v:shape id="_x0000_i1073" type="#_x0000_t75" style="width:57.1pt;height:14.9pt" o:ole="">
+          <v:shape id="_x0000_i1079" type="#_x0000_t75" style="width:57.1pt;height:14.9pt" o:ole="">
             <v:imagedata r:id="rId117" o:title=""/>
           </v:shape>
-          <o:OLEObject Type="Embed" ProgID="Equation.DSMT4" ShapeID="_x0000_i1073" DrawAspect="Content" ObjectID="_1711387153" r:id="rId118"/>
+          <o:OLEObject Type="Embed" ProgID="Equation.DSMT4" ShapeID="_x0000_i1079" DrawAspect="Content" ObjectID="_1711391325" r:id="rId118"/>
         </w:object>
       </w:r>
       <w:r>
@@ -2060,10 +2029,10 @@
           <w:position w:val="-4"/>
         </w:rPr>
         <w:object w:dxaOrig="240" w:dyaOrig="260" w14:anchorId="4A8494C5">
-          <v:shape id="_x0000_i1074" type="#_x0000_t75" style="width:12pt;height:12.95pt" o:ole="">
+          <v:shape id="_x0000_i1080" type="#_x0000_t75" style="width:12pt;height:12.95pt" o:ole="">
             <v:imagedata r:id="rId119" o:title=""/>
           </v:shape>
-          <o:OLEObject Type="Embed" ProgID="Equation.DSMT4" ShapeID="_x0000_i1074" DrawAspect="Content" ObjectID="_1711387154" r:id="rId120"/>
+          <o:OLEObject Type="Embed" ProgID="Equation.DSMT4" ShapeID="_x0000_i1080" DrawAspect="Content" ObjectID="_1711391326" r:id="rId120"/>
         </w:object>
       </w:r>
       <w:r>
@@ -2077,10 +2046,10 @@
           <w:position w:val="-10"/>
         </w:rPr>
         <w:object w:dxaOrig="1140" w:dyaOrig="320" w14:anchorId="3380A24B">
-          <v:shape id="_x0000_i1075" type="#_x0000_t75" style="width:57.1pt;height:15.85pt" o:ole="">
+          <v:shape id="_x0000_i1081" type="#_x0000_t75" style="width:57.1pt;height:15.85pt" o:ole="">
             <v:imagedata r:id="rId121" o:title=""/>
           </v:shape>
-          <o:OLEObject Type="Embed" ProgID="Equation.DSMT4" ShapeID="_x0000_i1075" DrawAspect="Content" ObjectID="_1711387155" r:id="rId122"/>
+          <o:OLEObject Type="Embed" ProgID="Equation.DSMT4" ShapeID="_x0000_i1081" DrawAspect="Content" ObjectID="_1711391327" r:id="rId122"/>
         </w:object>
       </w:r>
       <w:r>
@@ -2094,10 +2063,10 @@
           <w:position w:val="-4"/>
         </w:rPr>
         <w:object w:dxaOrig="240" w:dyaOrig="260" w14:anchorId="7A79B5C2">
-          <v:shape id="_x0000_i1076" type="#_x0000_t75" style="width:12pt;height:12.95pt" o:ole="">
+          <v:shape id="_x0000_i1082" type="#_x0000_t75" style="width:12pt;height:12.95pt" o:ole="">
             <v:imagedata r:id="rId123" o:title=""/>
           </v:shape>
-          <o:OLEObject Type="Embed" ProgID="Equation.DSMT4" ShapeID="_x0000_i1076" DrawAspect="Content" ObjectID="_1711387156" r:id="rId124"/>
+          <o:OLEObject Type="Embed" ProgID="Equation.DSMT4" ShapeID="_x0000_i1082" DrawAspect="Content" ObjectID="_1711391328" r:id="rId124"/>
         </w:object>
       </w:r>
       <w:r>
@@ -2116,10 +2085,10 @@
           <w:position w:val="-96"/>
         </w:rPr>
         <w:object w:dxaOrig="5319" w:dyaOrig="2040" w14:anchorId="14AFF876">
-          <v:shape id="_x0000_i1077" type="#_x0000_t75" style="width:196.8pt;height:75.35pt" o:ole="">
+          <v:shape id="_x0000_i1083" type="#_x0000_t75" style="width:196.8pt;height:75.35pt" o:ole="">
             <v:imagedata r:id="rId125" o:title=""/>
           </v:shape>
-          <o:OLEObject Type="Embed" ProgID="Equation.DSMT4" ShapeID="_x0000_i1077" DrawAspect="Content" ObjectID="_1711387157" r:id="rId126"/>
+          <o:OLEObject Type="Embed" ProgID="Equation.DSMT4" ShapeID="_x0000_i1083" DrawAspect="Content" ObjectID="_1711391329" r:id="rId126"/>
         </w:object>
       </w:r>
     </w:p>
@@ -2148,10 +2117,10 @@
           <w:position w:val="-130"/>
         </w:rPr>
         <w:object w:dxaOrig="1980" w:dyaOrig="3100" w14:anchorId="418B1BE8">
-          <v:shape id="_x0000_i1078" type="#_x0000_t75" style="width:98.9pt;height:155.05pt" o:ole="">
+          <v:shape id="_x0000_i1084" type="#_x0000_t75" style="width:98.9pt;height:155.05pt" o:ole="">
             <v:imagedata r:id="rId127" o:title=""/>
           </v:shape>
-          <o:OLEObject Type="Embed" ProgID="Equation.DSMT4" ShapeID="_x0000_i1078" DrawAspect="Content" ObjectID="_1711387158" r:id="rId128"/>
+          <o:OLEObject Type="Embed" ProgID="Equation.DSMT4" ShapeID="_x0000_i1084" DrawAspect="Content" ObjectID="_1711391330" r:id="rId128"/>
         </w:object>
       </w:r>
     </w:p>
@@ -2353,10 +2322,10 @@
           <w:position w:val="-10"/>
         </w:rPr>
         <w:object w:dxaOrig="580" w:dyaOrig="400" w14:anchorId="6BC5E042">
-          <v:shape id="_x0000_i1079" type="#_x0000_t75" style="width:28.8pt;height:20.15pt" o:ole="">
+          <v:shape id="_x0000_i1085" type="#_x0000_t75" style="width:28.8pt;height:20.15pt" o:ole="">
             <v:imagedata r:id="rId131" o:title=""/>
           </v:shape>
-          <o:OLEObject Type="Embed" ProgID="Equation.DSMT4" ShapeID="_x0000_i1079" DrawAspect="Content" ObjectID="_1711387159" r:id="rId132"/>
+          <o:OLEObject Type="Embed" ProgID="Equation.DSMT4" ShapeID="_x0000_i1085" DrawAspect="Content" ObjectID="_1711391331" r:id="rId132"/>
         </w:object>
       </w:r>
       <w:r>
@@ -2370,10 +2339,10 @@
           <w:position w:val="-10"/>
         </w:rPr>
         <w:object w:dxaOrig="580" w:dyaOrig="320" w14:anchorId="1AC3B33D">
-          <v:shape id="_x0000_i1080" type="#_x0000_t75" style="width:28.8pt;height:15.85pt" o:ole="">
+          <v:shape id="_x0000_i1086" type="#_x0000_t75" style="width:28.8pt;height:15.85pt" o:ole="">
             <v:imagedata r:id="rId133" o:title=""/>
           </v:shape>
-          <o:OLEObject Type="Embed" ProgID="Equation.DSMT4" ShapeID="_x0000_i1080" DrawAspect="Content" ObjectID="_1711387160" r:id="rId134"/>
+          <o:OLEObject Type="Embed" ProgID="Equation.DSMT4" ShapeID="_x0000_i1086" DrawAspect="Content" ObjectID="_1711391332" r:id="rId134"/>
         </w:object>
       </w:r>
       <w:r>
@@ -2387,10 +2356,10 @@
           <w:position w:val="-12"/>
         </w:rPr>
         <w:object w:dxaOrig="1280" w:dyaOrig="440" w14:anchorId="740FE502">
-          <v:shape id="_x0000_i1081" type="#_x0000_t75" style="width:63.85pt;height:22.1pt" o:ole="">
+          <v:shape id="_x0000_i1087" type="#_x0000_t75" style="width:63.85pt;height:22.1pt" o:ole="">
             <v:imagedata r:id="rId135" o:title=""/>
           </v:shape>
-          <o:OLEObject Type="Embed" ProgID="Equation.DSMT4" ShapeID="_x0000_i1081" DrawAspect="Content" ObjectID="_1711387161" r:id="rId136"/>
+          <o:OLEObject Type="Embed" ProgID="Equation.DSMT4" ShapeID="_x0000_i1087" DrawAspect="Content" ObjectID="_1711391333" r:id="rId136"/>
         </w:object>
       </w:r>
       <w:r>
@@ -2420,10 +2389,10 @@
           <w:position w:val="-34"/>
         </w:rPr>
         <w:object w:dxaOrig="2079" w:dyaOrig="800" w14:anchorId="20CC47B3">
-          <v:shape id="_x0000_i1082" type="#_x0000_t75" style="width:103.7pt;height:39.85pt" o:ole="">
+          <v:shape id="_x0000_i1088" type="#_x0000_t75" style="width:103.7pt;height:39.85pt" o:ole="">
             <v:imagedata r:id="rId137" o:title=""/>
           </v:shape>
-          <o:OLEObject Type="Embed" ProgID="Equation.DSMT4" ShapeID="_x0000_i1082" DrawAspect="Content" ObjectID="_1711387162" r:id="rId138"/>
+          <o:OLEObject Type="Embed" ProgID="Equation.DSMT4" ShapeID="_x0000_i1088" DrawAspect="Content" ObjectID="_1711391334" r:id="rId138"/>
         </w:object>
       </w:r>
     </w:p>
@@ -2442,10 +2411,10 @@
           <w:position w:val="-6"/>
         </w:rPr>
         <w:object w:dxaOrig="279" w:dyaOrig="279" w14:anchorId="09F0105B">
-          <v:shape id="_x0000_i1083" type="#_x0000_t75" style="width:13.9pt;height:13.9pt" o:ole="">
+          <v:shape id="_x0000_i1089" type="#_x0000_t75" style="width:13.9pt;height:13.9pt" o:ole="">
             <v:imagedata r:id="rId139" o:title=""/>
           </v:shape>
-          <o:OLEObject Type="Embed" ProgID="Equation.DSMT4" ShapeID="_x0000_i1083" DrawAspect="Content" ObjectID="_1711387163" r:id="rId140"/>
+          <o:OLEObject Type="Embed" ProgID="Equation.DSMT4" ShapeID="_x0000_i1089" DrawAspect="Content" ObjectID="_1711391335" r:id="rId140"/>
         </w:object>
       </w:r>
       <w:r>
@@ -2481,10 +2450,10 @@
           <w:position w:val="-34"/>
         </w:rPr>
         <w:object w:dxaOrig="2740" w:dyaOrig="800" w14:anchorId="65FDA557">
-          <v:shape id="_x0000_i1084" type="#_x0000_t75" style="width:136.8pt;height:39.85pt" o:ole="">
+          <v:shape id="_x0000_i1090" type="#_x0000_t75" style="width:136.8pt;height:39.85pt" o:ole="">
             <v:imagedata r:id="rId141" o:title=""/>
           </v:shape>
-          <o:OLEObject Type="Embed" ProgID="Equation.DSMT4" ShapeID="_x0000_i1084" DrawAspect="Content" ObjectID="_1711387164" r:id="rId142"/>
+          <o:OLEObject Type="Embed" ProgID="Equation.DSMT4" ShapeID="_x0000_i1090" DrawAspect="Content" ObjectID="_1711391336" r:id="rId142"/>
         </w:object>
       </w:r>
     </w:p>
@@ -2508,10 +2477,10 @@
           <w:position w:val="-34"/>
         </w:rPr>
         <w:object w:dxaOrig="4239" w:dyaOrig="800" w14:anchorId="06BC9BEC">
-          <v:shape id="_x0000_i1085" type="#_x0000_t75" style="width:170.4pt;height:32.15pt" o:ole="">
+          <v:shape id="_x0000_i1091" type="#_x0000_t75" style="width:170.4pt;height:32.15pt" o:ole="">
             <v:imagedata r:id="rId143" o:title=""/>
           </v:shape>
-          <o:OLEObject Type="Embed" ProgID="Equation.DSMT4" ShapeID="_x0000_i1085" DrawAspect="Content" ObjectID="_1711387165" r:id="rId144"/>
+          <o:OLEObject Type="Embed" ProgID="Equation.DSMT4" ShapeID="_x0000_i1091" DrawAspect="Content" ObjectID="_1711391337" r:id="rId144"/>
         </w:object>
       </w:r>
     </w:p>
@@ -2539,10 +2508,10 @@
           <w:position w:val="-10"/>
         </w:rPr>
         <w:object w:dxaOrig="1300" w:dyaOrig="320" w14:anchorId="66B2916B">
-          <v:shape id="_x0000_i1086" type="#_x0000_t75" style="width:64.8pt;height:15.85pt" o:ole="">
+          <v:shape id="_x0000_i1092" type="#_x0000_t75" style="width:64.8pt;height:15.85pt" o:ole="">
             <v:imagedata r:id="rId145" o:title=""/>
           </v:shape>
-          <o:OLEObject Type="Embed" ProgID="Equation.DSMT4" ShapeID="_x0000_i1086" DrawAspect="Content" ObjectID="_1711387166" r:id="rId146"/>
+          <o:OLEObject Type="Embed" ProgID="Equation.DSMT4" ShapeID="_x0000_i1092" DrawAspect="Content" ObjectID="_1711391338" r:id="rId146"/>
         </w:object>
       </w:r>
       <w:r>
@@ -2568,10 +2537,10 @@
           <w:position w:val="-4"/>
         </w:rPr>
         <w:object w:dxaOrig="279" w:dyaOrig="260" w14:anchorId="4C771763">
-          <v:shape id="_x0000_i1087" type="#_x0000_t75" style="width:13.9pt;height:12.95pt" o:ole="">
+          <v:shape id="_x0000_i1093" type="#_x0000_t75" style="width:13.9pt;height:12.95pt" o:ole="">
             <v:imagedata r:id="rId147" o:title=""/>
           </v:shape>
-          <o:OLEObject Type="Embed" ProgID="Equation.DSMT4" ShapeID="_x0000_i1087" DrawAspect="Content" ObjectID="_1711387167" r:id="rId148"/>
+          <o:OLEObject Type="Embed" ProgID="Equation.DSMT4" ShapeID="_x0000_i1093" DrawAspect="Content" ObjectID="_1711391339" r:id="rId148"/>
         </w:object>
       </w:r>
       <w:r>
@@ -2596,19 +2565,16 @@
           <w:position w:val="-30"/>
         </w:rPr>
         <w:object w:dxaOrig="4740" w:dyaOrig="700" w14:anchorId="2A4A1146">
-          <v:shape id="_x0000_i1088" type="#_x0000_t75" style="width:196.8pt;height:29.3pt" o:ole="">
+          <v:shape id="_x0000_i1094" type="#_x0000_t75" style="width:196.8pt;height:29.3pt" o:ole="">
             <v:imagedata r:id="rId149" o:title=""/>
           </v:shape>
-          <o:OLEObject Type="Embed" ProgID="Equation.DSMT4" ShapeID="_x0000_i1088" DrawAspect="Content" ObjectID="_1711387168" r:id="rId150"/>
+          <o:OLEObject Type="Embed" ProgID="Equation.DSMT4" ShapeID="_x0000_i1094" DrawAspect="Content" ObjectID="_1711391340" r:id="rId150"/>
         </w:object>
       </w:r>
     </w:p>
     <w:p>
       <w:pPr>
         <w:jc w:val="left"/>
-        <w:rPr>
-          <w:rFonts w:hint="eastAsia"/>
-        </w:rPr>
       </w:pPr>
       <w:r>
         <w:rPr>
@@ -2669,9 +2635,6 @@
     <w:p>
       <w:pPr>
         <w:jc w:val="center"/>
-        <w:rPr>
-          <w:rFonts w:hint="eastAsia"/>
-        </w:rPr>
       </w:pPr>
       <w:r>
         <w:rPr>
@@ -2793,9 +2756,6 @@
       <w:pPr>
         <w:ind w:firstLine="420"/>
         <w:jc w:val="left"/>
-        <w:rPr>
-          <w:rFonts w:hint="eastAsia"/>
-        </w:rPr>
       </w:pPr>
       <w:r>
         <w:rPr>
@@ -2840,19 +2800,16 @@
           <w:position w:val="-50"/>
         </w:rPr>
         <w:object w:dxaOrig="2580" w:dyaOrig="1120" w14:anchorId="339044ED">
-          <v:shape id="_x0000_i1171" type="#_x0000_t75" style="width:129.1pt;height:56.15pt" o:ole="">
+          <v:shape id="_x0000_i1095" type="#_x0000_t75" style="width:129.1pt;height:56.15pt" o:ole="">
             <v:imagedata r:id="rId153" o:title=""/>
           </v:shape>
-          <o:OLEObject Type="Embed" ProgID="Equation.DSMT4" ShapeID="_x0000_i1171" DrawAspect="Content" ObjectID="_1711387169" r:id="rId154"/>
+          <o:OLEObject Type="Embed" ProgID="Equation.DSMT4" ShapeID="_x0000_i1095" DrawAspect="Content" ObjectID="_1711391341" r:id="rId154"/>
         </w:object>
       </w:r>
     </w:p>
     <w:p>
       <w:pPr>
         <w:pStyle w:val="MTDisplayEquation"/>
-        <w:rPr>
-          <w:rFonts w:hint="eastAsia"/>
-        </w:rPr>
       </w:pPr>
       <w:r>
         <w:tab/>
@@ -2862,19 +2819,16 @@
           <w:position w:val="-50"/>
         </w:rPr>
         <w:object w:dxaOrig="2620" w:dyaOrig="1120" w14:anchorId="54FD4883">
-          <v:shape id="_x0000_i1178" type="#_x0000_t75" style="width:131.05pt;height:56.15pt" o:ole="">
+          <v:shape id="_x0000_i1096" type="#_x0000_t75" style="width:131.05pt;height:56.15pt" o:ole="">
             <v:imagedata r:id="rId155" o:title=""/>
           </v:shape>
-          <o:OLEObject Type="Embed" ProgID="Equation.DSMT4" ShapeID="_x0000_i1178" DrawAspect="Content" ObjectID="_1711387170" r:id="rId156"/>
+          <o:OLEObject Type="Embed" ProgID="Equation.DSMT4" ShapeID="_x0000_i1096" DrawAspect="Content" ObjectID="_1711391342" r:id="rId156"/>
         </w:object>
       </w:r>
     </w:p>
     <w:p>
       <w:pPr>
         <w:pStyle w:val="MTDisplayEquation"/>
-        <w:rPr>
-          <w:rFonts w:hint="eastAsia"/>
-        </w:rPr>
       </w:pPr>
       <w:r>
         <w:rPr>
@@ -2887,10 +2841,10 @@
           <w:position w:val="-4"/>
         </w:rPr>
         <w:object w:dxaOrig="279" w:dyaOrig="260" w14:anchorId="4C6F40F8">
-          <v:shape id="_x0000_i1181" type="#_x0000_t75" style="width:13.9pt;height:12.95pt" o:ole="">
+          <v:shape id="_x0000_i1097" type="#_x0000_t75" style="width:13.9pt;height:12.95pt" o:ole="">
             <v:imagedata r:id="rId157" o:title=""/>
           </v:shape>
-          <o:OLEObject Type="Embed" ProgID="Equation.DSMT4" ShapeID="_x0000_i1181" DrawAspect="Content" ObjectID="_1711387171" r:id="rId158"/>
+          <o:OLEObject Type="Embed" ProgID="Equation.DSMT4" ShapeID="_x0000_i1097" DrawAspect="Content" ObjectID="_1711391343" r:id="rId158"/>
         </w:object>
       </w:r>
       <w:r>
@@ -2904,10 +2858,10 @@
           <w:position w:val="-4"/>
         </w:rPr>
         <w:object w:dxaOrig="1140" w:dyaOrig="300" w14:anchorId="457A3E72">
-          <v:shape id="_x0000_i1229" type="#_x0000_t75" style="width:57.1pt;height:14.9pt" o:ole="">
+          <v:shape id="_x0000_i1098" type="#_x0000_t75" style="width:57.1pt;height:14.9pt" o:ole="">
             <v:imagedata r:id="rId159" o:title=""/>
           </v:shape>
-          <o:OLEObject Type="Embed" ProgID="Equation.DSMT4" ShapeID="_x0000_i1229" DrawAspect="Content" ObjectID="_1711387172" r:id="rId160"/>
+          <o:OLEObject Type="Embed" ProgID="Equation.DSMT4" ShapeID="_x0000_i1098" DrawAspect="Content" ObjectID="_1711391344" r:id="rId160"/>
         </w:object>
       </w:r>
       <w:r>
@@ -2929,19 +2883,14 @@
           <w:position w:val="-52"/>
         </w:rPr>
         <w:object w:dxaOrig="5340" w:dyaOrig="1160" w14:anchorId="21D84B94">
-          <v:shape id="_x0000_i1235" type="#_x0000_t75" style="width:192pt;height:58.1pt" o:ole="">
+          <v:shape id="_x0000_i1099" type="#_x0000_t75" style="width:192pt;height:58.1pt" o:ole="">
             <v:imagedata r:id="rId161" o:title=""/>
           </v:shape>
-          <o:OLEObject Type="Embed" ProgID="Equation.DSMT4" ShapeID="_x0000_i1235" DrawAspect="Content" ObjectID="_1711387173" r:id="rId162"/>
+          <o:OLEObject Type="Embed" ProgID="Equation.DSMT4" ShapeID="_x0000_i1099" DrawAspect="Content" ObjectID="_1711391345" r:id="rId162"/>
         </w:object>
       </w:r>
     </w:p>
     <w:p>
-      <w:pPr>
-        <w:rPr>
-          <w:rFonts w:hint="eastAsia"/>
-        </w:rPr>
-      </w:pPr>
       <w:r>
         <w:rPr>
           <w:rFonts w:hint="eastAsia"/>
@@ -2953,10 +2902,10 @@
           <w:position w:val="-4"/>
         </w:rPr>
         <w:object w:dxaOrig="240" w:dyaOrig="260" w14:anchorId="553D37C1">
-          <v:shape id="_x0000_i1230" type="#_x0000_t75" style="width:12pt;height:12.95pt" o:ole="">
+          <v:shape id="_x0000_i1100" type="#_x0000_t75" style="width:12pt;height:12.95pt" o:ole="">
             <v:imagedata r:id="rId163" o:title=""/>
           </v:shape>
-          <o:OLEObject Type="Embed" ProgID="Equation.DSMT4" ShapeID="_x0000_i1230" DrawAspect="Content" ObjectID="_1711387174" r:id="rId164"/>
+          <o:OLEObject Type="Embed" ProgID="Equation.DSMT4" ShapeID="_x0000_i1100" DrawAspect="Content" ObjectID="_1711391346" r:id="rId164"/>
         </w:object>
       </w:r>
       <w:r>
@@ -2974,11 +2923,11 @@
         <w:rPr>
           <w:position w:val="-50"/>
         </w:rPr>
-        <w:object w:dxaOrig="3760" w:dyaOrig="1120" w14:anchorId="380D8211">
-          <v:shape id="_x0000_i1266" type="#_x0000_t75" style="width:188.15pt;height:56.15pt" o:ole="">
+        <w:object w:dxaOrig="3120" w:dyaOrig="1120" w14:anchorId="380D8211">
+          <v:shape id="_x0000_i1114" type="#_x0000_t75" style="width:156pt;height:56.15pt" o:ole="">
             <v:imagedata r:id="rId165" o:title=""/>
           </v:shape>
-          <o:OLEObject Type="Embed" ProgID="Equation.DSMT4" ShapeID="_x0000_i1266" DrawAspect="Content" ObjectID="_1711387175" r:id="rId166"/>
+          <o:OLEObject Type="Embed" ProgID="Equation.DSMT4" ShapeID="_x0000_i1114" DrawAspect="Content" ObjectID="_1711391347" r:id="rId166"/>
         </w:object>
       </w:r>
     </w:p>
@@ -2987,13 +2936,7 @@
         <w:rPr>
           <w:rFonts w:hint="eastAsia"/>
         </w:rPr>
-        <w:t>将此矩阵视作无误差的理想情况，</w:t>
-      </w:r>
-      <w:r>
-        <w:rPr>
-          <w:rFonts w:hint="eastAsia"/>
-        </w:rPr>
-        <w:t>即可求得图片对应的</w:t>
+        <w:t>将此矩阵视作无误差的理想情况，即可求得图片对应的</w:t>
       </w:r>
       <w:r>
         <w:rPr>
@@ -3018,10 +2961,10 @@
           <w:position w:val="-50"/>
         </w:rPr>
         <w:object w:dxaOrig="3840" w:dyaOrig="1120" w14:anchorId="2B144D05">
-          <v:shape id="_x0000_i1238" type="#_x0000_t75" style="width:192pt;height:56.15pt" o:ole="">
+          <v:shape id="_x0000_i1102" type="#_x0000_t75" style="width:192pt;height:56.15pt" o:ole="">
             <v:imagedata r:id="rId167" o:title=""/>
           </v:shape>
-          <o:OLEObject Type="Embed" ProgID="Equation.DSMT4" ShapeID="_x0000_i1238" DrawAspect="Content" ObjectID="_1711387176" r:id="rId168"/>
+          <o:OLEObject Type="Embed" ProgID="Equation.DSMT4" ShapeID="_x0000_i1102" DrawAspect="Content" ObjectID="_1711391348" r:id="rId168"/>
         </w:object>
       </w:r>
     </w:p>
@@ -3035,10 +2978,10 @@
           <w:position w:val="-50"/>
         </w:rPr>
         <w:object w:dxaOrig="3980" w:dyaOrig="1120" w14:anchorId="1EAE5048">
-          <v:shape id="_x0000_i1248" type="#_x0000_t75" style="width:199.2pt;height:56.15pt" o:ole="">
+          <v:shape id="_x0000_i1103" type="#_x0000_t75" style="width:199.2pt;height:56.15pt" o:ole="">
             <v:imagedata r:id="rId169" o:title=""/>
           </v:shape>
-          <o:OLEObject Type="Embed" ProgID="Equation.DSMT4" ShapeID="_x0000_i1248" DrawAspect="Content" ObjectID="_1711387177" r:id="rId170"/>
+          <o:OLEObject Type="Embed" ProgID="Equation.DSMT4" ShapeID="_x0000_i1103" DrawAspect="Content" ObjectID="_1711391349" r:id="rId170"/>
         </w:object>
       </w:r>
     </w:p>
@@ -3066,10 +3009,10 @@
           <w:position w:val="-4"/>
         </w:rPr>
         <w:object w:dxaOrig="240" w:dyaOrig="260" w14:anchorId="3C789A20">
-          <v:shape id="_x0000_i1250" type="#_x0000_t75" style="width:12pt;height:12.95pt" o:ole="">
+          <v:shape id="_x0000_i1104" type="#_x0000_t75" style="width:12pt;height:12.95pt" o:ole="">
             <v:imagedata r:id="rId171" o:title=""/>
           </v:shape>
-          <o:OLEObject Type="Embed" ProgID="Equation.DSMT4" ShapeID="_x0000_i1250" DrawAspect="Content" ObjectID="_1711387178" r:id="rId172"/>
+          <o:OLEObject Type="Embed" ProgID="Equation.DSMT4" ShapeID="_x0000_i1104" DrawAspect="Content" ObjectID="_1711391350" r:id="rId172"/>
         </w:object>
       </w:r>
       <w:r>
@@ -3089,10 +3032,10 @@
           <w:position w:val="-50"/>
         </w:rPr>
         <w:object w:dxaOrig="3100" w:dyaOrig="1120" w14:anchorId="47E70FE6">
-          <v:shape id="_x0000_i1251" type="#_x0000_t75" style="width:155.05pt;height:56.15pt" o:ole="">
+          <v:shape id="_x0000_i1105" type="#_x0000_t75" style="width:155.05pt;height:56.15pt" o:ole="">
             <v:imagedata r:id="rId173" o:title=""/>
           </v:shape>
-          <o:OLEObject Type="Embed" ProgID="Equation.DSMT4" ShapeID="_x0000_i1251" DrawAspect="Content" ObjectID="_1711387179" r:id="rId174"/>
+          <o:OLEObject Type="Embed" ProgID="Equation.DSMT4" ShapeID="_x0000_i1105" DrawAspect="Content" ObjectID="_1711391351" r:id="rId174"/>
         </w:object>
       </w:r>
     </w:p>
@@ -3108,24 +3051,18 @@
           <w:position w:val="-70"/>
         </w:rPr>
         <w:object w:dxaOrig="2280" w:dyaOrig="1520" w14:anchorId="43CE3A19">
-          <v:shape id="_x0000_i1260" type="#_x0000_t75" style="width:114.25pt;height:75.85pt" o:ole="">
+          <v:shape id="_x0000_i1106" type="#_x0000_t75" style="width:114.25pt;height:75.85pt" o:ole="">
             <v:imagedata r:id="rId175" o:title=""/>
           </v:shape>
-          <o:OLEObject Type="Embed" ProgID="Equation.DSMT4" ShapeID="_x0000_i1260" DrawAspect="Content" ObjectID="_1711387180" r:id="rId176"/>
+          <o:OLEObject Type="Embed" ProgID="Equation.DSMT4" ShapeID="_x0000_i1106" DrawAspect="Content" ObjectID="_1711391352" r:id="rId176"/>
         </w:object>
       </w:r>
     </w:p>
     <w:p>
-      <w:pPr>
-        <w:rPr>
-          <w:rFonts w:hint="eastAsia"/>
-        </w:rPr>
-      </w:pPr>
-      <w:r>
-        <w:rPr>
-          <w:rFonts w:hint="eastAsia"/>
-        </w:rPr>
-        <w:lastRenderedPageBreak/>
+      <w:r>
+        <w:rPr>
+          <w:rFonts w:hint="eastAsia"/>
+        </w:rPr>
         <w:t>同时求得拟合残差为</w:t>
       </w:r>
       <w:r>
@@ -3133,10 +3070,10 @@
           <w:position w:val="-6"/>
         </w:rPr>
         <w:object w:dxaOrig="740" w:dyaOrig="279" w14:anchorId="7C1D51BF">
-          <v:shape id="_x0000_i1263" type="#_x0000_t75" style="width:36.95pt;height:13.9pt" o:ole="">
+          <v:shape id="_x0000_i1107" type="#_x0000_t75" style="width:36.95pt;height:13.9pt" o:ole="">
             <v:imagedata r:id="rId177" o:title=""/>
           </v:shape>
-          <o:OLEObject Type="Embed" ProgID="Equation.DSMT4" ShapeID="_x0000_i1263" DrawAspect="Content" ObjectID="_1711387181" r:id="rId178"/>
+          <o:OLEObject Type="Embed" ProgID="Equation.DSMT4" ShapeID="_x0000_i1107" DrawAspect="Content" ObjectID="_1711391353" r:id="rId178"/>
         </w:object>
       </w:r>
       <w:r>
@@ -3149,11 +3086,9 @@
     <w:p>
       <w:pPr>
         <w:pStyle w:val="MTDisplayEquation"/>
-        <w:rPr>
-          <w:rFonts w:hint="eastAsia"/>
-        </w:rPr>
-      </w:pPr>
-      <w:r>
+      </w:pPr>
+      <w:r>
+        <w:lastRenderedPageBreak/>
         <w:tab/>
       </w:r>
       <w:r>
@@ -3161,29 +3096,26 @@
           <w:position w:val="-4"/>
         </w:rPr>
         <w:object w:dxaOrig="180" w:dyaOrig="279" w14:anchorId="340DD07F">
-          <v:shape id="_x0000_i1245" type="#_x0000_t75" style="width:9.1pt;height:13.9pt" o:ole="">
+          <v:shape id="_x0000_i1108" type="#_x0000_t75" style="width:9.1pt;height:13.9pt" o:ole="">
             <v:imagedata r:id="rId179" o:title=""/>
           </v:shape>
-          <o:OLEObject Type="Embed" ProgID="Equation.DSMT4" ShapeID="_x0000_i1245" DrawAspect="Content" ObjectID="_1711387182" r:id="rId180"/>
+          <o:OLEObject Type="Embed" ProgID="Equation.DSMT4" ShapeID="_x0000_i1108" DrawAspect="Content" ObjectID="_1711391354" r:id="rId180"/>
         </w:object>
       </w:r>
     </w:p>
     <w:p>
       <w:pPr>
         <w:pStyle w:val="MTDisplayEquation"/>
-        <w:rPr>
-          <w:rFonts w:hint="eastAsia"/>
-        </w:rPr>
       </w:pPr>
       <w:r>
         <w:rPr>
           <w:position w:val="-4"/>
         </w:rPr>
         <w:object w:dxaOrig="180" w:dyaOrig="279" w14:anchorId="43F4239B">
-          <v:shape id="_x0000_i1175" type="#_x0000_t75" style="width:9.1pt;height:13.9pt" o:ole="">
+          <v:shape id="_x0000_i1109" type="#_x0000_t75" style="width:9.1pt;height:13.9pt" o:ole="">
             <v:imagedata r:id="rId179" o:title=""/>
           </v:shape>
-          <o:OLEObject Type="Embed" ProgID="Equation.DSMT4" ShapeID="_x0000_i1175" DrawAspect="Content" ObjectID="_1711387183" r:id="rId181"/>
+          <o:OLEObject Type="Embed" ProgID="Equation.DSMT4" ShapeID="_x0000_i1109" DrawAspect="Content" ObjectID="_1711391355" r:id="rId181"/>
         </w:object>
       </w:r>
     </w:p>
@@ -3338,19 +3270,16 @@
     <w:p>
       <w:pPr>
         <w:jc w:val="center"/>
-        <w:rPr>
-          <w:rFonts w:hint="eastAsia"/>
-        </w:rPr>
       </w:pPr>
       <w:r>
         <w:rPr>
           <w:position w:val="-50"/>
         </w:rPr>
         <w:object w:dxaOrig="3100" w:dyaOrig="1120" w14:anchorId="5A7D2CFE">
-          <v:shape id="_x0000_i1272" type="#_x0000_t75" style="width:155.05pt;height:56.15pt" o:ole="">
+          <v:shape id="_x0000_i1110" type="#_x0000_t75" style="width:155.05pt;height:56.15pt" o:ole="">
             <v:imagedata r:id="rId182" o:title=""/>
           </v:shape>
-          <o:OLEObject Type="Embed" ProgID="Equation.DSMT4" ShapeID="_x0000_i1272" DrawAspect="Content" ObjectID="_1711387184" r:id="rId183"/>
+          <o:OLEObject Type="Embed" ProgID="Equation.DSMT4" ShapeID="_x0000_i1110" DrawAspect="Content" ObjectID="_1711391356" r:id="rId183"/>
         </w:object>
       </w:r>
     </w:p>
@@ -3545,7 +3474,7 @@
         <w:adjustRightInd w:val="0"/>
         <w:jc w:val="left"/>
         <w:rPr>
-          <w:rFonts w:ascii="Consolas" w:hAnsi="Consolas" w:hint="eastAsia"/>
+          <w:rFonts w:ascii="Consolas" w:hAnsi="Consolas"/>
           <w:kern w:val="0"/>
           <w:sz w:val="24"/>
           <w:szCs w:val="24"/>
@@ -6300,7 +6229,7 @@
         <w:adjustRightInd w:val="0"/>
         <w:jc w:val="left"/>
         <w:rPr>
-          <w:rFonts w:ascii="Consolas" w:hAnsi="Consolas" w:hint="eastAsia"/>
+          <w:rFonts w:ascii="Consolas" w:hAnsi="Consolas"/>
           <w:kern w:val="0"/>
           <w:sz w:val="24"/>
           <w:szCs w:val="24"/>
@@ -6560,7 +6489,7 @@
       <w:pPr>
         <w:jc w:val="left"/>
         <w:rPr>
-          <w:rFonts w:ascii="Consolas" w:hAnsi="Consolas" w:hint="eastAsia"/>
+          <w:rFonts w:ascii="Consolas" w:hAnsi="Consolas"/>
           <w:kern w:val="0"/>
           <w:sz w:val="24"/>
           <w:szCs w:val="24"/>
@@ -7521,9 +7450,6 @@
     <w:p>
       <w:pPr>
         <w:jc w:val="left"/>
-        <w:rPr>
-          <w:rFonts w:hint="eastAsia"/>
-        </w:rPr>
       </w:pPr>
     </w:p>
     <w:p>
@@ -8476,7 +8402,7 @@
         <w:adjustRightInd w:val="0"/>
         <w:jc w:val="left"/>
         <w:rPr>
-          <w:rFonts w:ascii="Consolas" w:hAnsi="Consolas" w:hint="eastAsia"/>
+          <w:rFonts w:ascii="Consolas" w:hAnsi="Consolas"/>
           <w:kern w:val="0"/>
           <w:sz w:val="24"/>
           <w:szCs w:val="24"/>
@@ -9114,6 +9040,7 @@
   <w:style w:type="character" w:default="1" w:styleId="a0">
     <w:name w:val="Default Paragraph Font"/>
     <w:uiPriority w:val="1"/>
+    <w:semiHidden/>
     <w:unhideWhenUsed/>
   </w:style>
   <w:style w:type="table" w:default="1" w:styleId="a1">

</xml_diff>